<commit_message>
fix generate file word
</commit_message>
<xml_diff>
--- a/III.Admin/wwwroot/files/Template/phieu-dang-vien.docx
+++ b/III.Admin/wwwroot/files/Template/phieu-dang-vien.docx
@@ -1,6 +1,6 @@
 
 <file path=word/document.xml><?xml version="1.0" encoding="utf-8"?>
-<w:document xmlns:wpc="http://schemas.microsoft.com/office/word/2010/wordprocessingCanvas" xmlns:mc="http://schemas.openxmlformats.org/markup-compatibility/2006" xmlns:o="urn:schemas-microsoft-com:office:office" xmlns:r="http://schemas.openxmlformats.org/officeDocument/2006/relationships" xmlns:m="http://schemas.openxmlformats.org/officeDocument/2006/math" xmlns:v="urn:schemas-microsoft-com:vml" xmlns:wp14="http://schemas.microsoft.com/office/word/2010/wordprocessingDrawing" xmlns:wp="http://schemas.openxmlformats.org/drawingml/2006/wordprocessingDrawing" xmlns:w10="urn:schemas-microsoft-com:office:word" xmlns:w="http://schemas.openxmlformats.org/wordprocessingml/2006/main" xmlns:w14="http://schemas.microsoft.com/office/word/2010/wordml" xmlns:w15="http://schemas.microsoft.com/office/word/2012/wordml" xmlns:wpg="http://schemas.microsoft.com/office/word/2010/wordprocessingGroup" xmlns:wpi="http://schemas.microsoft.com/office/word/2010/wordprocessingInk" xmlns:wne="http://schemas.microsoft.com/office/word/2006/wordml" xmlns:wps="http://schemas.microsoft.com/office/word/2010/wordprocessingShape" mc:Ignorable="w14 w15 wp14">
+<w:document xmlns:wpc="http://schemas.microsoft.com/office/word/2010/wordprocessingCanvas" xmlns:cx="http://schemas.microsoft.com/office/drawing/2014/chartex" xmlns:mc="http://schemas.openxmlformats.org/markup-compatibility/2006" xmlns:o="urn:schemas-microsoft-com:office:office" xmlns:r="http://schemas.openxmlformats.org/officeDocument/2006/relationships" xmlns:m="http://schemas.openxmlformats.org/officeDocument/2006/math" xmlns:v="urn:schemas-microsoft-com:vml" xmlns:wp14="http://schemas.microsoft.com/office/word/2010/wordprocessingDrawing" xmlns:wp="http://schemas.openxmlformats.org/drawingml/2006/wordprocessingDrawing" xmlns:w10="urn:schemas-microsoft-com:office:word" xmlns:w="http://schemas.openxmlformats.org/wordprocessingml/2006/main" xmlns:w14="http://schemas.microsoft.com/office/word/2010/wordml" xmlns:w15="http://schemas.microsoft.com/office/word/2012/wordml" xmlns:w16se="http://schemas.microsoft.com/office/word/2015/wordml/symex" xmlns:wpg="http://schemas.microsoft.com/office/word/2010/wordprocessingGroup" xmlns:wpi="http://schemas.microsoft.com/office/word/2010/wordprocessingInk" xmlns:wne="http://schemas.microsoft.com/office/word/2006/wordml" xmlns:wps="http://schemas.microsoft.com/office/word/2010/wordprocessingShape" mc:Ignorable="w14 w15 w16se wp14">
   <w:body>
     <w:p>
       <w:pPr>
@@ -1260,6 +1260,7 @@
                 <w:lang w:val="en-US"/>
               </w:rPr>
             </w:pPr>
+            <w:proofErr w:type="spellStart"/>
             <w:r>
               <w:rPr>
                 <w:rFonts w:ascii="Arial" w:hAnsi="Arial" w:cs="Arial"/>
@@ -1269,6 +1270,7 @@
               </w:rPr>
               <w:t>Ảnh</w:t>
             </w:r>
+            <w:proofErr w:type="spellEnd"/>
           </w:p>
           <w:p>
             <w:pPr>
@@ -1323,15 +1325,37 @@
         </w:rPr>
         <w:t xml:space="preserve">01) Họ và tên </w:t>
       </w:r>
-      <w:r>
-        <w:rPr>
-          <w:rFonts w:ascii="Arial" w:hAnsi="Arial" w:cs="Arial"/>
-          <w:color w:val="auto"/>
-          <w:sz w:val="20"/>
-          <w:lang w:val="en-US"/>
-        </w:rPr>
-        <w:t>đang dùng</w:t>
-      </w:r>
+      <w:proofErr w:type="spellStart"/>
+      <w:r>
+        <w:rPr>
+          <w:rFonts w:ascii="Arial" w:hAnsi="Arial" w:cs="Arial"/>
+          <w:color w:val="auto"/>
+          <w:sz w:val="20"/>
+          <w:lang w:val="en-US"/>
+        </w:rPr>
+        <w:t>đang</w:t>
+      </w:r>
+      <w:proofErr w:type="spellEnd"/>
+      <w:r>
+        <w:rPr>
+          <w:rFonts w:ascii="Arial" w:hAnsi="Arial" w:cs="Arial"/>
+          <w:color w:val="auto"/>
+          <w:sz w:val="20"/>
+          <w:lang w:val="en-US"/>
+        </w:rPr>
+        <w:t xml:space="preserve"> </w:t>
+      </w:r>
+      <w:proofErr w:type="spellStart"/>
+      <w:r>
+        <w:rPr>
+          <w:rFonts w:ascii="Arial" w:hAnsi="Arial" w:cs="Arial"/>
+          <w:color w:val="auto"/>
+          <w:sz w:val="20"/>
+          <w:lang w:val="en-US"/>
+        </w:rPr>
+        <w:t>dùng</w:t>
+      </w:r>
+      <w:proofErr w:type="spellEnd"/>
       <w:r>
         <w:rPr>
           <w:rFonts w:ascii="Arial" w:hAnsi="Arial" w:cs="Arial"/>
@@ -1419,14 +1443,45 @@
         </w:rPr>
         <w:t xml:space="preserve">03) Họ và tên </w:t>
       </w:r>
-      <w:r>
-        <w:rPr>
-          <w:rFonts w:ascii="Arial" w:hAnsi="Arial" w:cs="Arial"/>
-          <w:color w:val="auto"/>
-          <w:sz w:val="20"/>
-          <w:lang w:val="en-US"/>
-        </w:rPr>
-        <w:t>khai sinh:</w:t>
+      <w:proofErr w:type="spellStart"/>
+      <w:r>
+        <w:rPr>
+          <w:rFonts w:ascii="Arial" w:hAnsi="Arial" w:cs="Arial"/>
+          <w:color w:val="auto"/>
+          <w:sz w:val="20"/>
+          <w:lang w:val="en-US"/>
+        </w:rPr>
+        <w:t>khai</w:t>
+      </w:r>
+      <w:proofErr w:type="spellEnd"/>
+      <w:r>
+        <w:rPr>
+          <w:rFonts w:ascii="Arial" w:hAnsi="Arial" w:cs="Arial"/>
+          <w:color w:val="auto"/>
+          <w:sz w:val="20"/>
+          <w:lang w:val="en-US"/>
+        </w:rPr>
+        <w:t xml:space="preserve"> </w:t>
+      </w:r>
+      <w:proofErr w:type="spellStart"/>
+      <w:r>
+        <w:rPr>
+          <w:rFonts w:ascii="Arial" w:hAnsi="Arial" w:cs="Arial"/>
+          <w:color w:val="auto"/>
+          <w:sz w:val="20"/>
+          <w:lang w:val="en-US"/>
+        </w:rPr>
+        <w:t>sinh</w:t>
+      </w:r>
+      <w:proofErr w:type="spellEnd"/>
+      <w:r>
+        <w:rPr>
+          <w:rFonts w:ascii="Arial" w:hAnsi="Arial" w:cs="Arial"/>
+          <w:color w:val="auto"/>
+          <w:sz w:val="20"/>
+          <w:lang w:val="en-US"/>
+        </w:rPr>
+        <w:t>:</w:t>
       </w:r>
       <w:r>
         <w:rPr>
@@ -1571,15 +1626,37 @@
         </w:rPr>
         <w:t xml:space="preserve">07) Nơi </w:t>
       </w:r>
-      <w:r>
-        <w:rPr>
-          <w:rFonts w:ascii="Arial" w:hAnsi="Arial" w:cs="Arial"/>
-          <w:color w:val="auto"/>
-          <w:sz w:val="20"/>
-          <w:lang w:val="en-US"/>
-        </w:rPr>
-        <w:t>thường trú</w:t>
-      </w:r>
+      <w:proofErr w:type="spellStart"/>
+      <w:r>
+        <w:rPr>
+          <w:rFonts w:ascii="Arial" w:hAnsi="Arial" w:cs="Arial"/>
+          <w:color w:val="auto"/>
+          <w:sz w:val="20"/>
+          <w:lang w:val="en-US"/>
+        </w:rPr>
+        <w:t>thường</w:t>
+      </w:r>
+      <w:proofErr w:type="spellEnd"/>
+      <w:r>
+        <w:rPr>
+          <w:rFonts w:ascii="Arial" w:hAnsi="Arial" w:cs="Arial"/>
+          <w:color w:val="auto"/>
+          <w:sz w:val="20"/>
+          <w:lang w:val="en-US"/>
+        </w:rPr>
+        <w:t xml:space="preserve"> </w:t>
+      </w:r>
+      <w:proofErr w:type="spellStart"/>
+      <w:r>
+        <w:rPr>
+          <w:rFonts w:ascii="Arial" w:hAnsi="Arial" w:cs="Arial"/>
+          <w:color w:val="auto"/>
+          <w:sz w:val="20"/>
+          <w:lang w:val="en-US"/>
+        </w:rPr>
+        <w:t>trú</w:t>
+      </w:r>
+      <w:proofErr w:type="spellEnd"/>
       <w:r>
         <w:rPr>
           <w:rFonts w:ascii="Arial" w:hAnsi="Arial" w:cs="Arial"/>
@@ -1715,14 +1792,25 @@
         </w:rPr>
         <w:t xml:space="preserve">10) Thành phần gia đình:……………………….11) Nghề nghiệp </w:t>
       </w:r>
-      <w:r>
-        <w:rPr>
-          <w:rFonts w:ascii="Arial" w:hAnsi="Arial" w:cs="Arial"/>
-          <w:color w:val="auto"/>
-          <w:sz w:val="20"/>
-          <w:lang w:val="en-US"/>
-        </w:rPr>
-        <w:t>hiện nay:</w:t>
+      <w:proofErr w:type="spellStart"/>
+      <w:r>
+        <w:rPr>
+          <w:rFonts w:ascii="Arial" w:hAnsi="Arial" w:cs="Arial"/>
+          <w:color w:val="auto"/>
+          <w:sz w:val="20"/>
+          <w:lang w:val="en-US"/>
+        </w:rPr>
+        <w:t>hiện</w:t>
+      </w:r>
+      <w:proofErr w:type="spellEnd"/>
+      <w:r>
+        <w:rPr>
+          <w:rFonts w:ascii="Arial" w:hAnsi="Arial" w:cs="Arial"/>
+          <w:color w:val="auto"/>
+          <w:sz w:val="20"/>
+          <w:lang w:val="en-US"/>
+        </w:rPr>
+        <w:t xml:space="preserve"> nay:</w:t>
       </w:r>
       <w:r>
         <w:rPr>
@@ -1968,14 +2056,216 @@
           <w:lang w:val="en-US"/>
         </w:rPr>
       </w:pPr>
-      <w:r>
-        <w:rPr>
-          <w:rFonts w:ascii="Arial" w:hAnsi="Arial" w:cs="Arial"/>
-          <w:color w:val="auto"/>
-          <w:sz w:val="20"/>
-          <w:lang w:val="en-US"/>
-        </w:rPr>
-        <w:t>Ngày cấp có thẩm quyền ra quyết định kết nạp:…/…/……</w:t>
+      <w:proofErr w:type="spellStart"/>
+      <w:r>
+        <w:rPr>
+          <w:rFonts w:ascii="Arial" w:hAnsi="Arial" w:cs="Arial"/>
+          <w:color w:val="auto"/>
+          <w:sz w:val="20"/>
+          <w:lang w:val="en-US"/>
+        </w:rPr>
+        <w:t>Ngày</w:t>
+      </w:r>
+      <w:proofErr w:type="spellEnd"/>
+      <w:r>
+        <w:rPr>
+          <w:rFonts w:ascii="Arial" w:hAnsi="Arial" w:cs="Arial"/>
+          <w:color w:val="auto"/>
+          <w:sz w:val="20"/>
+          <w:lang w:val="en-US"/>
+        </w:rPr>
+        <w:t xml:space="preserve"> </w:t>
+      </w:r>
+      <w:proofErr w:type="spellStart"/>
+      <w:r>
+        <w:rPr>
+          <w:rFonts w:ascii="Arial" w:hAnsi="Arial" w:cs="Arial"/>
+          <w:color w:val="auto"/>
+          <w:sz w:val="20"/>
+          <w:lang w:val="en-US"/>
+        </w:rPr>
+        <w:t>cấp</w:t>
+      </w:r>
+      <w:proofErr w:type="spellEnd"/>
+      <w:r>
+        <w:rPr>
+          <w:rFonts w:ascii="Arial" w:hAnsi="Arial" w:cs="Arial"/>
+          <w:color w:val="auto"/>
+          <w:sz w:val="20"/>
+          <w:lang w:val="en-US"/>
+        </w:rPr>
+        <w:t xml:space="preserve"> </w:t>
+      </w:r>
+      <w:proofErr w:type="spellStart"/>
+      <w:r>
+        <w:rPr>
+          <w:rFonts w:ascii="Arial" w:hAnsi="Arial" w:cs="Arial"/>
+          <w:color w:val="auto"/>
+          <w:sz w:val="20"/>
+          <w:lang w:val="en-US"/>
+        </w:rPr>
+        <w:t>có</w:t>
+      </w:r>
+      <w:proofErr w:type="spellEnd"/>
+      <w:r>
+        <w:rPr>
+          <w:rFonts w:ascii="Arial" w:hAnsi="Arial" w:cs="Arial"/>
+          <w:color w:val="auto"/>
+          <w:sz w:val="20"/>
+          <w:lang w:val="en-US"/>
+        </w:rPr>
+        <w:t xml:space="preserve"> </w:t>
+      </w:r>
+      <w:proofErr w:type="spellStart"/>
+      <w:r>
+        <w:rPr>
+          <w:rFonts w:ascii="Arial" w:hAnsi="Arial" w:cs="Arial"/>
+          <w:color w:val="auto"/>
+          <w:sz w:val="20"/>
+          <w:lang w:val="en-US"/>
+        </w:rPr>
+        <w:t>thẩm</w:t>
+      </w:r>
+      <w:proofErr w:type="spellEnd"/>
+      <w:r>
+        <w:rPr>
+          <w:rFonts w:ascii="Arial" w:hAnsi="Arial" w:cs="Arial"/>
+          <w:color w:val="auto"/>
+          <w:sz w:val="20"/>
+          <w:lang w:val="en-US"/>
+        </w:rPr>
+        <w:t xml:space="preserve"> </w:t>
+      </w:r>
+      <w:proofErr w:type="spellStart"/>
+      <w:r>
+        <w:rPr>
+          <w:rFonts w:ascii="Arial" w:hAnsi="Arial" w:cs="Arial"/>
+          <w:color w:val="auto"/>
+          <w:sz w:val="20"/>
+          <w:lang w:val="en-US"/>
+        </w:rPr>
+        <w:t>quyền</w:t>
+      </w:r>
+      <w:proofErr w:type="spellEnd"/>
+      <w:r>
+        <w:rPr>
+          <w:rFonts w:ascii="Arial" w:hAnsi="Arial" w:cs="Arial"/>
+          <w:color w:val="auto"/>
+          <w:sz w:val="20"/>
+          <w:lang w:val="en-US"/>
+        </w:rPr>
+        <w:t xml:space="preserve"> </w:t>
+      </w:r>
+      <w:proofErr w:type="spellStart"/>
+      <w:r>
+        <w:rPr>
+          <w:rFonts w:ascii="Arial" w:hAnsi="Arial" w:cs="Arial"/>
+          <w:color w:val="auto"/>
+          <w:sz w:val="20"/>
+          <w:lang w:val="en-US"/>
+        </w:rPr>
+        <w:t>ra</w:t>
+      </w:r>
+      <w:proofErr w:type="spellEnd"/>
+      <w:r>
+        <w:rPr>
+          <w:rFonts w:ascii="Arial" w:hAnsi="Arial" w:cs="Arial"/>
+          <w:color w:val="auto"/>
+          <w:sz w:val="20"/>
+          <w:lang w:val="en-US"/>
+        </w:rPr>
+        <w:t xml:space="preserve"> </w:t>
+      </w:r>
+      <w:proofErr w:type="spellStart"/>
+      <w:r>
+        <w:rPr>
+          <w:rFonts w:ascii="Arial" w:hAnsi="Arial" w:cs="Arial"/>
+          <w:color w:val="auto"/>
+          <w:sz w:val="20"/>
+          <w:lang w:val="en-US"/>
+        </w:rPr>
+        <w:t>quyết</w:t>
+      </w:r>
+      <w:proofErr w:type="spellEnd"/>
+      <w:r>
+        <w:rPr>
+          <w:rFonts w:ascii="Arial" w:hAnsi="Arial" w:cs="Arial"/>
+          <w:color w:val="auto"/>
+          <w:sz w:val="20"/>
+          <w:lang w:val="en-US"/>
+        </w:rPr>
+        <w:t xml:space="preserve"> </w:t>
+      </w:r>
+      <w:proofErr w:type="spellStart"/>
+      <w:r>
+        <w:rPr>
+          <w:rFonts w:ascii="Arial" w:hAnsi="Arial" w:cs="Arial"/>
+          <w:color w:val="auto"/>
+          <w:sz w:val="20"/>
+          <w:lang w:val="en-US"/>
+        </w:rPr>
+        <w:t>định</w:t>
+      </w:r>
+      <w:proofErr w:type="spellEnd"/>
+      <w:r>
+        <w:rPr>
+          <w:rFonts w:ascii="Arial" w:hAnsi="Arial" w:cs="Arial"/>
+          <w:color w:val="auto"/>
+          <w:sz w:val="20"/>
+          <w:lang w:val="en-US"/>
+        </w:rPr>
+        <w:t xml:space="preserve"> </w:t>
+      </w:r>
+      <w:proofErr w:type="spellStart"/>
+      <w:r>
+        <w:rPr>
+          <w:rFonts w:ascii="Arial" w:hAnsi="Arial" w:cs="Arial"/>
+          <w:color w:val="auto"/>
+          <w:sz w:val="20"/>
+          <w:lang w:val="en-US"/>
+        </w:rPr>
+        <w:t>kết</w:t>
+      </w:r>
+      <w:proofErr w:type="spellEnd"/>
+      <w:r>
+        <w:rPr>
+          <w:rFonts w:ascii="Arial" w:hAnsi="Arial" w:cs="Arial"/>
+          <w:color w:val="auto"/>
+          <w:sz w:val="20"/>
+          <w:lang w:val="en-US"/>
+        </w:rPr>
+        <w:t xml:space="preserve"> </w:t>
+      </w:r>
+      <w:proofErr w:type="spellStart"/>
+      <w:proofErr w:type="gramStart"/>
+      <w:r>
+        <w:rPr>
+          <w:rFonts w:ascii="Arial" w:hAnsi="Arial" w:cs="Arial"/>
+          <w:color w:val="auto"/>
+          <w:sz w:val="20"/>
+          <w:lang w:val="en-US"/>
+        </w:rPr>
+        <w:t>nạp</w:t>
+      </w:r>
+      <w:proofErr w:type="spellEnd"/>
+      <w:r>
+        <w:rPr>
+          <w:rFonts w:ascii="Arial" w:hAnsi="Arial" w:cs="Arial"/>
+          <w:color w:val="auto"/>
+          <w:sz w:val="20"/>
+          <w:lang w:val="en-US"/>
+        </w:rPr>
+        <w:t>:…</w:t>
+      </w:r>
+      <w:proofErr w:type="gramEnd"/>
+      <w:r>
+        <w:rPr>
+          <w:rFonts w:ascii="Arial" w:hAnsi="Arial" w:cs="Arial"/>
+          <w:color w:val="auto"/>
+          <w:sz w:val="20"/>
+          <w:lang w:val="en-US"/>
+        </w:rPr>
+        <w:t>/…/……</w:t>
       </w:r>
     </w:p>
     <w:p>
@@ -2065,7 +2355,107 @@
           <w:sz w:val="20"/>
           <w:lang w:val="en-US"/>
         </w:rPr>
-        <w:t>… Cơ quan tuyển dụng:……………………………………...</w:t>
+        <w:t xml:space="preserve">… </w:t>
+      </w:r>
+      <w:proofErr w:type="spellStart"/>
+      <w:r>
+        <w:rPr>
+          <w:rFonts w:ascii="Arial" w:hAnsi="Arial" w:cs="Arial"/>
+          <w:color w:val="auto"/>
+          <w:sz w:val="20"/>
+          <w:lang w:val="en-US"/>
+        </w:rPr>
+        <w:t>Cơ</w:t>
+      </w:r>
+      <w:proofErr w:type="spellEnd"/>
+      <w:r>
+        <w:rPr>
+          <w:rFonts w:ascii="Arial" w:hAnsi="Arial" w:cs="Arial"/>
+          <w:color w:val="auto"/>
+          <w:sz w:val="20"/>
+          <w:lang w:val="en-US"/>
+        </w:rPr>
+        <w:t xml:space="preserve"> </w:t>
+      </w:r>
+      <w:proofErr w:type="spellStart"/>
+      <w:r>
+        <w:rPr>
+          <w:rFonts w:ascii="Arial" w:hAnsi="Arial" w:cs="Arial"/>
+          <w:color w:val="auto"/>
+          <w:sz w:val="20"/>
+          <w:lang w:val="en-US"/>
+        </w:rPr>
+        <w:t>quan</w:t>
+      </w:r>
+      <w:proofErr w:type="spellEnd"/>
+      <w:r>
+        <w:rPr>
+          <w:rFonts w:ascii="Arial" w:hAnsi="Arial" w:cs="Arial"/>
+          <w:color w:val="auto"/>
+          <w:sz w:val="20"/>
+          <w:lang w:val="en-US"/>
+        </w:rPr>
+        <w:t xml:space="preserve"> </w:t>
+      </w:r>
+      <w:proofErr w:type="spellStart"/>
+      <w:r>
+        <w:rPr>
+          <w:rFonts w:ascii="Arial" w:hAnsi="Arial" w:cs="Arial"/>
+          <w:color w:val="auto"/>
+          <w:sz w:val="20"/>
+          <w:lang w:val="en-US"/>
+        </w:rPr>
+        <w:t>tuyển</w:t>
+      </w:r>
+      <w:proofErr w:type="spellEnd"/>
+      <w:r>
+        <w:rPr>
+          <w:rFonts w:ascii="Arial" w:hAnsi="Arial" w:cs="Arial"/>
+          <w:color w:val="auto"/>
+          <w:sz w:val="20"/>
+          <w:lang w:val="en-US"/>
+        </w:rPr>
+        <w:t xml:space="preserve"> </w:t>
+      </w:r>
+      <w:proofErr w:type="spellStart"/>
+      <w:r>
+        <w:rPr>
+          <w:rFonts w:ascii="Arial" w:hAnsi="Arial" w:cs="Arial"/>
+          <w:color w:val="auto"/>
+          <w:sz w:val="20"/>
+          <w:lang w:val="en-US"/>
+        </w:rPr>
+        <w:t>dụng</w:t>
+      </w:r>
+      <w:proofErr w:type="spellEnd"/>
+      <w:r>
+        <w:rPr>
+          <w:rFonts w:ascii="Arial" w:hAnsi="Arial" w:cs="Arial"/>
+          <w:color w:val="auto"/>
+          <w:sz w:val="20"/>
+          <w:lang w:val="en-US"/>
+        </w:rPr>
+        <w:t>:……………………………………...</w:t>
+      </w:r>
+      <w:r>
+        <w:rPr>
+          <w:rFonts w:ascii="Arial" w:hAnsi="Arial" w:cs="Arial"/>
+          <w:color w:val="auto"/>
+          <w:sz w:val="20"/>
+          <w:lang w:val="en-US"/>
+        </w:rPr>
+        <w:br/>
+      </w:r>
+      <w:bookmarkStart w:id="0" w:name="_GoBack"/>
+      <w:bookmarkEnd w:id="0"/>
+      <w:r>
+        <w:rPr>
+          <w:rFonts w:ascii="Arial" w:hAnsi="Arial" w:cs="Arial"/>
+          <w:color w:val="auto"/>
+          <w:sz w:val="20"/>
+          <w:lang w:val="en-US"/>
+        </w:rPr>
+        <w:t>…………………………………………………………………………………………………………….</w:t>
       </w:r>
     </w:p>
     <w:p>
@@ -2083,9 +2473,34 @@
           <w:rFonts w:ascii="Arial" w:hAnsi="Arial" w:cs="Arial"/>
           <w:color w:val="auto"/>
           <w:sz w:val="20"/>
-          <w:lang w:val="en-US"/>
-        </w:rPr>
-        <w:t>…………………………………………………………………………………………………………….</w:t>
+        </w:rPr>
+        <w:t>1</w:t>
+      </w:r>
+      <w:r>
+        <w:rPr>
+          <w:rFonts w:ascii="Arial" w:hAnsi="Arial" w:cs="Arial"/>
+          <w:color w:val="auto"/>
+          <w:sz w:val="20"/>
+          <w:lang w:val="en-US"/>
+        </w:rPr>
+        <w:t>4</w:t>
+      </w:r>
+      <w:r>
+        <w:rPr>
+          <w:rFonts w:ascii="Arial" w:hAnsi="Arial" w:cs="Arial"/>
+          <w:color w:val="auto"/>
+          <w:sz w:val="20"/>
+        </w:rPr>
+        <w:t>) Ngày vào Đoàn TNCS Hồ Chí Minh:…/…/………</w:t>
+      </w:r>
+      <w:r>
+        <w:rPr>
+          <w:rFonts w:ascii="Arial" w:hAnsi="Arial" w:cs="Arial"/>
+          <w:color w:val="auto"/>
+          <w:sz w:val="20"/>
+          <w:lang w:val="en-US"/>
+        </w:rPr>
+        <w:t>……………………………………..............</w:t>
       </w:r>
     </w:p>
     <w:p>
@@ -2113,24 +2528,24 @@
           <w:sz w:val="20"/>
           <w:lang w:val="en-US"/>
         </w:rPr>
-        <w:t>4</w:t>
-      </w:r>
-      <w:r>
-        <w:rPr>
-          <w:rFonts w:ascii="Arial" w:hAnsi="Arial" w:cs="Arial"/>
-          <w:color w:val="auto"/>
-          <w:sz w:val="20"/>
-        </w:rPr>
-        <w:t>) Ngày vào Đoàn TNCS Hồ Chí Minh:…/…/………</w:t>
-      </w:r>
-      <w:r>
-        <w:rPr>
-          <w:rFonts w:ascii="Arial" w:hAnsi="Arial" w:cs="Arial"/>
-          <w:color w:val="auto"/>
-          <w:sz w:val="20"/>
-          <w:lang w:val="en-US"/>
-        </w:rPr>
-        <w:t>……………………………………..............</w:t>
+        <w:t>5</w:t>
+      </w:r>
+      <w:r>
+        <w:rPr>
+          <w:rFonts w:ascii="Arial" w:hAnsi="Arial" w:cs="Arial"/>
+          <w:color w:val="auto"/>
+          <w:sz w:val="20"/>
+        </w:rPr>
+        <w:t>) Tham gia các tổ chức xã hội khác:………………………...</w:t>
+      </w:r>
+      <w:r>
+        <w:rPr>
+          <w:rFonts w:ascii="Arial" w:hAnsi="Arial" w:cs="Arial"/>
+          <w:color w:val="auto"/>
+          <w:sz w:val="20"/>
+          <w:lang w:val="en-US"/>
+        </w:rPr>
+        <w:t>....................................................</w:t>
       </w:r>
     </w:p>
     <w:p>
@@ -2148,34 +2563,9 @@
           <w:rFonts w:ascii="Arial" w:hAnsi="Arial" w:cs="Arial"/>
           <w:color w:val="auto"/>
           <w:sz w:val="20"/>
-        </w:rPr>
-        <w:t>1</w:t>
-      </w:r>
-      <w:r>
-        <w:rPr>
-          <w:rFonts w:ascii="Arial" w:hAnsi="Arial" w:cs="Arial"/>
-          <w:color w:val="auto"/>
-          <w:sz w:val="20"/>
-          <w:lang w:val="en-US"/>
-        </w:rPr>
-        <w:t>5</w:t>
-      </w:r>
-      <w:r>
-        <w:rPr>
-          <w:rFonts w:ascii="Arial" w:hAnsi="Arial" w:cs="Arial"/>
-          <w:color w:val="auto"/>
-          <w:sz w:val="20"/>
-        </w:rPr>
-        <w:t>) Tham gia các tổ chức xã hội khác:………………………...</w:t>
-      </w:r>
-      <w:r>
-        <w:rPr>
-          <w:rFonts w:ascii="Arial" w:hAnsi="Arial" w:cs="Arial"/>
-          <w:color w:val="auto"/>
-          <w:sz w:val="20"/>
-          <w:lang w:val="en-US"/>
-        </w:rPr>
-        <w:t>....................................................</w:t>
+          <w:lang w:val="en-US"/>
+        </w:rPr>
+        <w:t>…………………………………………………………………………………………………………….</w:t>
       </w:r>
     </w:p>
     <w:p>
@@ -2193,9 +2583,51 @@
           <w:rFonts w:ascii="Arial" w:hAnsi="Arial" w:cs="Arial"/>
           <w:color w:val="auto"/>
           <w:sz w:val="20"/>
-          <w:lang w:val="en-US"/>
-        </w:rPr>
-        <w:t>…………………………………………………………………………………………………………….</w:t>
+        </w:rPr>
+        <w:t>1</w:t>
+      </w:r>
+      <w:r>
+        <w:rPr>
+          <w:rFonts w:ascii="Arial" w:hAnsi="Arial" w:cs="Arial"/>
+          <w:color w:val="auto"/>
+          <w:sz w:val="20"/>
+          <w:lang w:val="en-US"/>
+        </w:rPr>
+        <w:t>6</w:t>
+      </w:r>
+      <w:r>
+        <w:rPr>
+          <w:rFonts w:ascii="Arial" w:hAnsi="Arial" w:cs="Arial"/>
+          <w:color w:val="auto"/>
+          <w:sz w:val="20"/>
+        </w:rPr>
+        <w:t>) Ngày nhập ngũ:…/…/……</w:t>
+      </w:r>
+      <w:r>
+        <w:rPr>
+          <w:rFonts w:ascii="Arial" w:hAnsi="Arial" w:cs="Arial"/>
+          <w:color w:val="auto"/>
+          <w:sz w:val="20"/>
+          <w:lang w:val="en-US"/>
+        </w:rPr>
+        <w:t xml:space="preserve"> </w:t>
+      </w:r>
+      <w:r>
+        <w:rPr>
+          <w:rFonts w:ascii="Arial" w:hAnsi="Arial" w:cs="Arial"/>
+          <w:color w:val="auto"/>
+          <w:sz w:val="20"/>
+        </w:rPr>
+        <w:t>Ngày xuất ngũ, chuyển ngành …/…/……</w:t>
+      </w:r>
+      <w:r>
+        <w:rPr>
+          <w:rFonts w:ascii="Arial" w:hAnsi="Arial" w:cs="Arial"/>
+          <w:color w:val="auto"/>
+          <w:sz w:val="20"/>
+          <w:lang w:val="en-US"/>
+        </w:rPr>
+        <w:t>………………………..</w:t>
       </w:r>
     </w:p>
     <w:p>
@@ -2213,51 +2645,9 @@
           <w:rFonts w:ascii="Arial" w:hAnsi="Arial" w:cs="Arial"/>
           <w:color w:val="auto"/>
           <w:sz w:val="20"/>
-        </w:rPr>
-        <w:t>1</w:t>
-      </w:r>
-      <w:r>
-        <w:rPr>
-          <w:rFonts w:ascii="Arial" w:hAnsi="Arial" w:cs="Arial"/>
-          <w:color w:val="auto"/>
-          <w:sz w:val="20"/>
-          <w:lang w:val="en-US"/>
-        </w:rPr>
-        <w:t>6</w:t>
-      </w:r>
-      <w:r>
-        <w:rPr>
-          <w:rFonts w:ascii="Arial" w:hAnsi="Arial" w:cs="Arial"/>
-          <w:color w:val="auto"/>
-          <w:sz w:val="20"/>
-        </w:rPr>
-        <w:t>) Ngày nhập ngũ:…/…/……</w:t>
-      </w:r>
-      <w:r>
-        <w:rPr>
-          <w:rFonts w:ascii="Arial" w:hAnsi="Arial" w:cs="Arial"/>
-          <w:color w:val="auto"/>
-          <w:sz w:val="20"/>
-          <w:lang w:val="en-US"/>
-        </w:rPr>
-        <w:t xml:space="preserve"> </w:t>
-      </w:r>
-      <w:r>
-        <w:rPr>
-          <w:rFonts w:ascii="Arial" w:hAnsi="Arial" w:cs="Arial"/>
-          <w:color w:val="auto"/>
-          <w:sz w:val="20"/>
-        </w:rPr>
-        <w:t>Ngày xuất ngũ, chuyển ngành …/…/……</w:t>
-      </w:r>
-      <w:r>
-        <w:rPr>
-          <w:rFonts w:ascii="Arial" w:hAnsi="Arial" w:cs="Arial"/>
-          <w:color w:val="auto"/>
-          <w:sz w:val="20"/>
-          <w:lang w:val="en-US"/>
-        </w:rPr>
-        <w:t>………………………..</w:t>
+          <w:lang w:val="en-US"/>
+        </w:rPr>
+        <w:t>…………………………………………………………………………………………………………….</w:t>
       </w:r>
     </w:p>
     <w:p>
@@ -2267,7 +2657,6 @@
           <w:rFonts w:ascii="Arial" w:hAnsi="Arial" w:cs="Arial"/>
           <w:color w:val="auto"/>
           <w:sz w:val="20"/>
-          <w:lang w:val="en-US"/>
         </w:rPr>
       </w:pPr>
       <w:r>
@@ -2275,9 +2664,53 @@
           <w:rFonts w:ascii="Arial" w:hAnsi="Arial" w:cs="Arial"/>
           <w:color w:val="auto"/>
           <w:sz w:val="20"/>
-          <w:lang w:val="en-US"/>
-        </w:rPr>
-        <w:t>…………………………………………………………………………………………………………….</w:t>
+        </w:rPr>
+        <w:t>1</w:t>
+      </w:r>
+      <w:r>
+        <w:rPr>
+          <w:rFonts w:ascii="Arial" w:hAnsi="Arial" w:cs="Arial"/>
+          <w:color w:val="auto"/>
+          <w:sz w:val="20"/>
+          <w:lang w:val="en-US"/>
+        </w:rPr>
+        <w:t>7</w:t>
+      </w:r>
+      <w:r>
+        <w:rPr>
+          <w:rFonts w:ascii="Arial" w:hAnsi="Arial" w:cs="Arial"/>
+          <w:color w:val="auto"/>
+          <w:sz w:val="20"/>
+        </w:rPr>
+        <w:t>) Trình độ h</w:t>
+      </w:r>
+      <w:proofErr w:type="spellStart"/>
+      <w:r>
+        <w:rPr>
+          <w:rFonts w:ascii="Arial" w:hAnsi="Arial" w:cs="Arial"/>
+          <w:color w:val="auto"/>
+          <w:sz w:val="20"/>
+          <w:lang w:val="en-US"/>
+        </w:rPr>
+        <w:t>iện</w:t>
+      </w:r>
+      <w:proofErr w:type="spellEnd"/>
+      <w:r>
+        <w:rPr>
+          <w:rFonts w:ascii="Arial" w:hAnsi="Arial" w:cs="Arial"/>
+          <w:color w:val="auto"/>
+          <w:sz w:val="20"/>
+          <w:lang w:val="en-US"/>
+        </w:rPr>
+        <w:t xml:space="preserve"> nay</w:t>
+      </w:r>
+      <w:r>
+        <w:rPr>
+          <w:rFonts w:ascii="Arial" w:hAnsi="Arial" w:cs="Arial"/>
+          <w:color w:val="auto"/>
+          <w:sz w:val="20"/>
+        </w:rPr>
+        <w:t>:</w:t>
       </w:r>
     </w:p>
     <w:p>
@@ -2287,6 +2720,7 @@
           <w:rFonts w:ascii="Arial" w:hAnsi="Arial" w:cs="Arial"/>
           <w:color w:val="auto"/>
           <w:sz w:val="20"/>
+          <w:lang w:val="en-US"/>
         </w:rPr>
       </w:pPr>
       <w:r>
@@ -2295,103 +2729,143 @@
           <w:color w:val="auto"/>
           <w:sz w:val="20"/>
         </w:rPr>
-        <w:t>1</w:t>
-      </w:r>
-      <w:r>
-        <w:rPr>
-          <w:rFonts w:ascii="Arial" w:hAnsi="Arial" w:cs="Arial"/>
-          <w:color w:val="auto"/>
-          <w:sz w:val="20"/>
-          <w:lang w:val="en-US"/>
-        </w:rPr>
-        <w:t>7</w:t>
-      </w:r>
-      <w:r>
-        <w:rPr>
-          <w:rFonts w:ascii="Arial" w:hAnsi="Arial" w:cs="Arial"/>
-          <w:color w:val="auto"/>
-          <w:sz w:val="20"/>
-        </w:rPr>
-        <w:t>) Trình độ h</w:t>
-      </w:r>
-      <w:r>
-        <w:rPr>
-          <w:rFonts w:ascii="Arial" w:hAnsi="Arial" w:cs="Arial"/>
-          <w:color w:val="auto"/>
-          <w:sz w:val="20"/>
-          <w:lang w:val="en-US"/>
-        </w:rPr>
-        <w:t>iện nay</w:t>
-      </w:r>
-      <w:r>
-        <w:rPr>
-          <w:rFonts w:ascii="Arial" w:hAnsi="Arial" w:cs="Arial"/>
-          <w:color w:val="auto"/>
-          <w:sz w:val="20"/>
+        <w:t xml:space="preserve">- </w:t>
+      </w:r>
+      <w:proofErr w:type="spellStart"/>
+      <w:r>
+        <w:rPr>
+          <w:rFonts w:ascii="Arial" w:hAnsi="Arial" w:cs="Arial"/>
+          <w:color w:val="auto"/>
+          <w:sz w:val="20"/>
+          <w:lang w:val="en-US"/>
+        </w:rPr>
+        <w:t>Giáo</w:t>
+      </w:r>
+      <w:proofErr w:type="spellEnd"/>
+      <w:r>
+        <w:rPr>
+          <w:rFonts w:ascii="Arial" w:hAnsi="Arial" w:cs="Arial"/>
+          <w:color w:val="auto"/>
+          <w:sz w:val="20"/>
+          <w:lang w:val="en-US"/>
+        </w:rPr>
+        <w:t xml:space="preserve"> </w:t>
+      </w:r>
+      <w:proofErr w:type="spellStart"/>
+      <w:r>
+        <w:rPr>
+          <w:rFonts w:ascii="Arial" w:hAnsi="Arial" w:cs="Arial"/>
+          <w:color w:val="auto"/>
+          <w:sz w:val="20"/>
+          <w:lang w:val="en-US"/>
+        </w:rPr>
+        <w:t>dục</w:t>
+      </w:r>
+      <w:proofErr w:type="spellEnd"/>
+      <w:r>
+        <w:rPr>
+          <w:rFonts w:ascii="Arial" w:hAnsi="Arial" w:cs="Arial"/>
+          <w:color w:val="auto"/>
+          <w:sz w:val="20"/>
+        </w:rPr>
+        <w:t xml:space="preserve"> phổ thông:……</w:t>
+      </w:r>
+      <w:r>
+        <w:rPr>
+          <w:rFonts w:ascii="Arial" w:hAnsi="Arial" w:cs="Arial"/>
+          <w:color w:val="auto"/>
+          <w:sz w:val="20"/>
+          <w:lang w:val="en-US"/>
+        </w:rPr>
+        <w:t>……….</w:t>
+      </w:r>
+      <w:r>
+        <w:rPr>
+          <w:rFonts w:ascii="Arial" w:hAnsi="Arial" w:cs="Arial"/>
+          <w:color w:val="auto"/>
+          <w:sz w:val="20"/>
+        </w:rPr>
+        <w:t xml:space="preserve">…… - </w:t>
+      </w:r>
+      <w:proofErr w:type="spellStart"/>
+      <w:r>
+        <w:rPr>
+          <w:rFonts w:ascii="Arial" w:hAnsi="Arial" w:cs="Arial"/>
+          <w:color w:val="auto"/>
+          <w:sz w:val="20"/>
+          <w:lang w:val="en-US"/>
+        </w:rPr>
+        <w:t>Giáo</w:t>
+      </w:r>
+      <w:proofErr w:type="spellEnd"/>
+      <w:r>
+        <w:rPr>
+          <w:rFonts w:ascii="Arial" w:hAnsi="Arial" w:cs="Arial"/>
+          <w:color w:val="auto"/>
+          <w:sz w:val="20"/>
+          <w:lang w:val="en-US"/>
+        </w:rPr>
+        <w:t xml:space="preserve"> </w:t>
+      </w:r>
+      <w:proofErr w:type="spellStart"/>
+      <w:r>
+        <w:rPr>
+          <w:rFonts w:ascii="Arial" w:hAnsi="Arial" w:cs="Arial"/>
+          <w:color w:val="auto"/>
+          <w:sz w:val="20"/>
+          <w:lang w:val="en-US"/>
+        </w:rPr>
+        <w:t>dục</w:t>
+      </w:r>
+      <w:proofErr w:type="spellEnd"/>
+      <w:r>
+        <w:rPr>
+          <w:rFonts w:ascii="Arial" w:hAnsi="Arial" w:cs="Arial"/>
+          <w:color w:val="auto"/>
+          <w:sz w:val="20"/>
+          <w:lang w:val="en-US"/>
+        </w:rPr>
+        <w:t xml:space="preserve"> </w:t>
+      </w:r>
+      <w:proofErr w:type="spellStart"/>
+      <w:r>
+        <w:rPr>
+          <w:rFonts w:ascii="Arial" w:hAnsi="Arial" w:cs="Arial"/>
+          <w:color w:val="auto"/>
+          <w:sz w:val="20"/>
+          <w:lang w:val="en-US"/>
+        </w:rPr>
+        <w:t>nghề</w:t>
+      </w:r>
+      <w:proofErr w:type="spellEnd"/>
+      <w:r>
+        <w:rPr>
+          <w:rFonts w:ascii="Arial" w:hAnsi="Arial" w:cs="Arial"/>
+          <w:color w:val="auto"/>
+          <w:sz w:val="20"/>
+          <w:lang w:val="en-US"/>
+        </w:rPr>
+        <w:t xml:space="preserve"> </w:t>
+      </w:r>
+      <w:proofErr w:type="spellStart"/>
+      <w:r>
+        <w:rPr>
+          <w:rFonts w:ascii="Arial" w:hAnsi="Arial" w:cs="Arial"/>
+          <w:color w:val="auto"/>
+          <w:sz w:val="20"/>
+          <w:lang w:val="en-US"/>
+        </w:rPr>
+        <w:t>nghiệp</w:t>
+      </w:r>
+      <w:proofErr w:type="spellEnd"/>
+      <w:r>
+        <w:rPr>
+          <w:rFonts w:ascii="Arial" w:hAnsi="Arial" w:cs="Arial"/>
+          <w:color w:val="auto"/>
+          <w:sz w:val="20"/>
+          <w:lang w:val="en-US"/>
         </w:rPr>
         <w:t>:</w:t>
-      </w:r>
-    </w:p>
-    <w:p>
-      <w:pPr>
-        <w:spacing w:before="120"/>
-        <w:rPr>
-          <w:rFonts w:ascii="Arial" w:hAnsi="Arial" w:cs="Arial"/>
-          <w:color w:val="auto"/>
-          <w:sz w:val="20"/>
-          <w:lang w:val="en-US"/>
-        </w:rPr>
-      </w:pPr>
-      <w:r>
-        <w:rPr>
-          <w:rFonts w:ascii="Arial" w:hAnsi="Arial" w:cs="Arial"/>
-          <w:color w:val="auto"/>
-          <w:sz w:val="20"/>
-        </w:rPr>
-        <w:t xml:space="preserve">- </w:t>
-      </w:r>
-      <w:r>
-        <w:rPr>
-          <w:rFonts w:ascii="Arial" w:hAnsi="Arial" w:cs="Arial"/>
-          <w:color w:val="auto"/>
-          <w:sz w:val="20"/>
-          <w:lang w:val="en-US"/>
-        </w:rPr>
-        <w:t>Giáo dục</w:t>
-      </w:r>
-      <w:r>
-        <w:rPr>
-          <w:rFonts w:ascii="Arial" w:hAnsi="Arial" w:cs="Arial"/>
-          <w:color w:val="auto"/>
-          <w:sz w:val="20"/>
-        </w:rPr>
-        <w:t xml:space="preserve"> phổ thông:……</w:t>
-      </w:r>
-      <w:r>
-        <w:rPr>
-          <w:rFonts w:ascii="Arial" w:hAnsi="Arial" w:cs="Arial"/>
-          <w:color w:val="auto"/>
-          <w:sz w:val="20"/>
-          <w:lang w:val="en-US"/>
-        </w:rPr>
-        <w:t>……….</w:t>
-      </w:r>
-      <w:r>
-        <w:rPr>
-          <w:rFonts w:ascii="Arial" w:hAnsi="Arial" w:cs="Arial"/>
-          <w:color w:val="auto"/>
-          <w:sz w:val="20"/>
-        </w:rPr>
-        <w:t xml:space="preserve">…… - </w:t>
-      </w:r>
-      <w:r>
-        <w:rPr>
-          <w:rFonts w:ascii="Arial" w:hAnsi="Arial" w:cs="Arial"/>
-          <w:color w:val="auto"/>
-          <w:sz w:val="20"/>
-          <w:lang w:val="en-US"/>
-        </w:rPr>
-        <w:t>Giáo dục nghề nghiệp:</w:t>
       </w:r>
       <w:r>
         <w:rPr>
@@ -2733,7 +3207,25 @@
           <w:color w:val="auto"/>
           <w:sz w:val="20"/>
         </w:rPr>
-        <w:t>) Số chứng minh ND:…………………</w:t>
+        <w:t xml:space="preserve">) Số chứng minh </w:t>
+      </w:r>
+      <w:proofErr w:type="gramStart"/>
+      <w:r>
+        <w:rPr>
+          <w:rFonts w:ascii="Arial" w:hAnsi="Arial" w:cs="Arial"/>
+          <w:color w:val="auto"/>
+          <w:sz w:val="20"/>
+        </w:rPr>
+        <w:t>ND:…</w:t>
+      </w:r>
+      <w:proofErr w:type="gramEnd"/>
+      <w:r>
+        <w:rPr>
+          <w:rFonts w:ascii="Arial" w:hAnsi="Arial" w:cs="Arial"/>
+          <w:color w:val="auto"/>
+          <w:sz w:val="20"/>
+        </w:rPr>
+        <w:t>………………</w:t>
       </w:r>
       <w:r>
         <w:rPr>
@@ -2787,8 +3279,139 @@
           <w:sz w:val="20"/>
           <w:lang w:val="en-US"/>
         </w:rPr>
-        <w:t>(hoặc số căn cước công dân): ………………………..</w:t>
-      </w:r>
+        <w:t>(</w:t>
+      </w:r>
+      <w:proofErr w:type="spellStart"/>
+      <w:r>
+        <w:rPr>
+          <w:rFonts w:ascii="Arial" w:hAnsi="Arial" w:cs="Arial"/>
+          <w:color w:val="auto"/>
+          <w:sz w:val="20"/>
+          <w:lang w:val="en-US"/>
+        </w:rPr>
+        <w:t>hoặc</w:t>
+      </w:r>
+      <w:proofErr w:type="spellEnd"/>
+      <w:r>
+        <w:rPr>
+          <w:rFonts w:ascii="Arial" w:hAnsi="Arial" w:cs="Arial"/>
+          <w:color w:val="auto"/>
+          <w:sz w:val="20"/>
+          <w:lang w:val="en-US"/>
+        </w:rPr>
+        <w:t xml:space="preserve"> </w:t>
+      </w:r>
+      <w:proofErr w:type="spellStart"/>
+      <w:r>
+        <w:rPr>
+          <w:rFonts w:ascii="Arial" w:hAnsi="Arial" w:cs="Arial"/>
+          <w:color w:val="auto"/>
+          <w:sz w:val="20"/>
+          <w:lang w:val="en-US"/>
+        </w:rPr>
+        <w:t>số</w:t>
+      </w:r>
+      <w:proofErr w:type="spellEnd"/>
+      <w:r>
+        <w:rPr>
+          <w:rFonts w:ascii="Arial" w:hAnsi="Arial" w:cs="Arial"/>
+          <w:color w:val="auto"/>
+          <w:sz w:val="20"/>
+          <w:lang w:val="en-US"/>
+        </w:rPr>
+        <w:t xml:space="preserve"> </w:t>
+      </w:r>
+      <w:proofErr w:type="spellStart"/>
+      <w:r>
+        <w:rPr>
+          <w:rFonts w:ascii="Arial" w:hAnsi="Arial" w:cs="Arial"/>
+          <w:color w:val="auto"/>
+          <w:sz w:val="20"/>
+          <w:lang w:val="en-US"/>
+        </w:rPr>
+        <w:t>căn</w:t>
+      </w:r>
+      <w:proofErr w:type="spellEnd"/>
+      <w:r>
+        <w:rPr>
+          <w:rFonts w:ascii="Arial" w:hAnsi="Arial" w:cs="Arial"/>
+          <w:color w:val="auto"/>
+          <w:sz w:val="20"/>
+          <w:lang w:val="en-US"/>
+        </w:rPr>
+        <w:t xml:space="preserve"> </w:t>
+      </w:r>
+      <w:proofErr w:type="spellStart"/>
+      <w:r>
+        <w:rPr>
+          <w:rFonts w:ascii="Arial" w:hAnsi="Arial" w:cs="Arial"/>
+          <w:color w:val="auto"/>
+          <w:sz w:val="20"/>
+          <w:lang w:val="en-US"/>
+        </w:rPr>
+        <w:t>cước</w:t>
+      </w:r>
+      <w:proofErr w:type="spellEnd"/>
+      <w:r>
+        <w:rPr>
+          <w:rFonts w:ascii="Arial" w:hAnsi="Arial" w:cs="Arial"/>
+          <w:color w:val="auto"/>
+          <w:sz w:val="20"/>
+          <w:lang w:val="en-US"/>
+        </w:rPr>
+        <w:t xml:space="preserve"> </w:t>
+      </w:r>
+      <w:proofErr w:type="spellStart"/>
+      <w:r>
+        <w:rPr>
+          <w:rFonts w:ascii="Arial" w:hAnsi="Arial" w:cs="Arial"/>
+          <w:color w:val="auto"/>
+          <w:sz w:val="20"/>
+          <w:lang w:val="en-US"/>
+        </w:rPr>
+        <w:t>công</w:t>
+      </w:r>
+      <w:proofErr w:type="spellEnd"/>
+      <w:r>
+        <w:rPr>
+          <w:rFonts w:ascii="Arial" w:hAnsi="Arial" w:cs="Arial"/>
+          <w:color w:val="auto"/>
+          <w:sz w:val="20"/>
+          <w:lang w:val="en-US"/>
+        </w:rPr>
+        <w:t xml:space="preserve"> </w:t>
+      </w:r>
+      <w:proofErr w:type="spellStart"/>
+      <w:r>
+        <w:rPr>
+          <w:rFonts w:ascii="Arial" w:hAnsi="Arial" w:cs="Arial"/>
+          <w:color w:val="auto"/>
+          <w:sz w:val="20"/>
+          <w:lang w:val="en-US"/>
+        </w:rPr>
+        <w:t>dân</w:t>
+      </w:r>
+      <w:proofErr w:type="spellEnd"/>
+      <w:r>
+        <w:rPr>
+          <w:rFonts w:ascii="Arial" w:hAnsi="Arial" w:cs="Arial"/>
+          <w:color w:val="auto"/>
+          <w:sz w:val="20"/>
+          <w:lang w:val="en-US"/>
+        </w:rPr>
+        <w:t>): ……………………</w:t>
+      </w:r>
+      <w:proofErr w:type="gramStart"/>
+      <w:r>
+        <w:rPr>
+          <w:rFonts w:ascii="Arial" w:hAnsi="Arial" w:cs="Arial"/>
+          <w:color w:val="auto"/>
+          <w:sz w:val="20"/>
+          <w:lang w:val="en-US"/>
+        </w:rPr>
+        <w:t>…..</w:t>
+      </w:r>
+      <w:proofErr w:type="gramEnd"/>
     </w:p>
     <w:p>
       <w:pPr>
@@ -2833,14 +3456,6 @@
         <w:gridCol w:w="7034"/>
       </w:tblGrid>
       <w:tr>
-        <w:tblPrEx>
-          <w:tblCellMar>
-            <w:top w:w="0" w:type="dxa"/>
-            <w:left w:w="0" w:type="dxa"/>
-            <w:bottom w:w="0" w:type="dxa"/>
-            <w:right w:w="0" w:type="dxa"/>
-          </w:tblCellMar>
-        </w:tblPrEx>
         <w:tc>
           <w:tcPr>
             <w:tcW w:w="1099" w:type="pct"/>
@@ -3007,6 +3622,7 @@
               </w:rPr>
               <w:t xml:space="preserve"> </w:t>
             </w:r>
+            <w:proofErr w:type="spellStart"/>
             <w:r>
               <w:rPr>
                 <w:rFonts w:ascii="Arial" w:hAnsi="Arial" w:cs="Arial"/>
@@ -3017,6 +3633,7 @@
               </w:rPr>
               <w:t>kinh</w:t>
             </w:r>
+            <w:proofErr w:type="spellEnd"/>
             <w:r>
               <w:rPr>
                 <w:rFonts w:ascii="Arial" w:hAnsi="Arial" w:cs="Arial"/>
@@ -3087,14 +3704,6 @@
         </w:tc>
       </w:tr>
       <w:tr>
-        <w:tblPrEx>
-          <w:tblCellMar>
-            <w:top w:w="0" w:type="dxa"/>
-            <w:left w:w="0" w:type="dxa"/>
-            <w:bottom w:w="0" w:type="dxa"/>
-            <w:right w:w="0" w:type="dxa"/>
-          </w:tblCellMar>
-        </w:tblPrEx>
         <w:tc>
           <w:tcPr>
             <w:tcW w:w="1099" w:type="pct"/>
@@ -3133,14 +3742,6 @@
         </w:tc>
       </w:tr>
       <w:tr>
-        <w:tblPrEx>
-          <w:tblCellMar>
-            <w:top w:w="0" w:type="dxa"/>
-            <w:left w:w="0" w:type="dxa"/>
-            <w:bottom w:w="0" w:type="dxa"/>
-            <w:right w:w="0" w:type="dxa"/>
-          </w:tblCellMar>
-        </w:tblPrEx>
         <w:tc>
           <w:tcPr>
             <w:tcW w:w="1099" w:type="pct"/>
@@ -3179,14 +3780,6 @@
         </w:tc>
       </w:tr>
       <w:tr>
-        <w:tblPrEx>
-          <w:tblCellMar>
-            <w:top w:w="0" w:type="dxa"/>
-            <w:left w:w="0" w:type="dxa"/>
-            <w:bottom w:w="0" w:type="dxa"/>
-            <w:right w:w="0" w:type="dxa"/>
-          </w:tblCellMar>
-        </w:tblPrEx>
         <w:tc>
           <w:tcPr>
             <w:tcW w:w="1099" w:type="pct"/>
@@ -3225,14 +3818,6 @@
         </w:tc>
       </w:tr>
       <w:tr>
-        <w:tblPrEx>
-          <w:tblCellMar>
-            <w:top w:w="0" w:type="dxa"/>
-            <w:left w:w="0" w:type="dxa"/>
-            <w:bottom w:w="0" w:type="dxa"/>
-            <w:right w:w="0" w:type="dxa"/>
-          </w:tblCellMar>
-        </w:tblPrEx>
         <w:tc>
           <w:tcPr>
             <w:tcW w:w="1099" w:type="pct"/>
@@ -3271,14 +3856,6 @@
         </w:tc>
       </w:tr>
       <w:tr>
-        <w:tblPrEx>
-          <w:tblCellMar>
-            <w:top w:w="0" w:type="dxa"/>
-            <w:left w:w="0" w:type="dxa"/>
-            <w:bottom w:w="0" w:type="dxa"/>
-            <w:right w:w="0" w:type="dxa"/>
-          </w:tblCellMar>
-        </w:tblPrEx>
         <w:tc>
           <w:tcPr>
             <w:tcW w:w="1099" w:type="pct"/>
@@ -3317,14 +3894,6 @@
         </w:tc>
       </w:tr>
       <w:tr>
-        <w:tblPrEx>
-          <w:tblCellMar>
-            <w:top w:w="0" w:type="dxa"/>
-            <w:left w:w="0" w:type="dxa"/>
-            <w:bottom w:w="0" w:type="dxa"/>
-            <w:right w:w="0" w:type="dxa"/>
-          </w:tblCellMar>
-        </w:tblPrEx>
         <w:tc>
           <w:tcPr>
             <w:tcW w:w="1099" w:type="pct"/>
@@ -3363,14 +3932,6 @@
         </w:tc>
       </w:tr>
       <w:tr>
-        <w:tblPrEx>
-          <w:tblCellMar>
-            <w:top w:w="0" w:type="dxa"/>
-            <w:left w:w="0" w:type="dxa"/>
-            <w:bottom w:w="0" w:type="dxa"/>
-            <w:right w:w="0" w:type="dxa"/>
-          </w:tblCellMar>
-        </w:tblPrEx>
         <w:tc>
           <w:tcPr>
             <w:tcW w:w="1099" w:type="pct"/>
@@ -3409,14 +3970,6 @@
         </w:tc>
       </w:tr>
       <w:tr>
-        <w:tblPrEx>
-          <w:tblCellMar>
-            <w:top w:w="0" w:type="dxa"/>
-            <w:left w:w="0" w:type="dxa"/>
-            <w:bottom w:w="0" w:type="dxa"/>
-            <w:right w:w="0" w:type="dxa"/>
-          </w:tblCellMar>
-        </w:tblPrEx>
         <w:tc>
           <w:tcPr>
             <w:tcW w:w="1099" w:type="pct"/>
@@ -3455,14 +4008,6 @@
         </w:tc>
       </w:tr>
       <w:tr>
-        <w:tblPrEx>
-          <w:tblCellMar>
-            <w:top w:w="0" w:type="dxa"/>
-            <w:left w:w="0" w:type="dxa"/>
-            <w:bottom w:w="0" w:type="dxa"/>
-            <w:right w:w="0" w:type="dxa"/>
-          </w:tblCellMar>
-        </w:tblPrEx>
         <w:tc>
           <w:tcPr>
             <w:tcW w:w="1099" w:type="pct"/>
@@ -3501,14 +4046,6 @@
         </w:tc>
       </w:tr>
       <w:tr>
-        <w:tblPrEx>
-          <w:tblCellMar>
-            <w:top w:w="0" w:type="dxa"/>
-            <w:left w:w="0" w:type="dxa"/>
-            <w:bottom w:w="0" w:type="dxa"/>
-            <w:right w:w="0" w:type="dxa"/>
-          </w:tblCellMar>
-        </w:tblPrEx>
         <w:tc>
           <w:tcPr>
             <w:tcW w:w="1099" w:type="pct"/>
@@ -3547,14 +4084,6 @@
         </w:tc>
       </w:tr>
       <w:tr>
-        <w:tblPrEx>
-          <w:tblCellMar>
-            <w:top w:w="0" w:type="dxa"/>
-            <w:left w:w="0" w:type="dxa"/>
-            <w:bottom w:w="0" w:type="dxa"/>
-            <w:right w:w="0" w:type="dxa"/>
-          </w:tblCellMar>
-        </w:tblPrEx>
         <w:tc>
           <w:tcPr>
             <w:tcW w:w="1099" w:type="pct"/>
@@ -3593,14 +4122,6 @@
         </w:tc>
       </w:tr>
       <w:tr>
-        <w:tblPrEx>
-          <w:tblCellMar>
-            <w:top w:w="0" w:type="dxa"/>
-            <w:left w:w="0" w:type="dxa"/>
-            <w:bottom w:w="0" w:type="dxa"/>
-            <w:right w:w="0" w:type="dxa"/>
-          </w:tblCellMar>
-        </w:tblPrEx>
         <w:tc>
           <w:tcPr>
             <w:tcW w:w="1099" w:type="pct"/>
@@ -3639,14 +4160,6 @@
         </w:tc>
       </w:tr>
       <w:tr>
-        <w:tblPrEx>
-          <w:tblCellMar>
-            <w:top w:w="0" w:type="dxa"/>
-            <w:left w:w="0" w:type="dxa"/>
-            <w:bottom w:w="0" w:type="dxa"/>
-            <w:right w:w="0" w:type="dxa"/>
-          </w:tblCellMar>
-        </w:tblPrEx>
         <w:tc>
           <w:tcPr>
             <w:tcW w:w="1099" w:type="pct"/>
@@ -3685,14 +4198,6 @@
         </w:tc>
       </w:tr>
       <w:tr>
-        <w:tblPrEx>
-          <w:tblCellMar>
-            <w:top w:w="0" w:type="dxa"/>
-            <w:left w:w="0" w:type="dxa"/>
-            <w:bottom w:w="0" w:type="dxa"/>
-            <w:right w:w="0" w:type="dxa"/>
-          </w:tblCellMar>
-        </w:tblPrEx>
         <w:tc>
           <w:tcPr>
             <w:tcW w:w="1099" w:type="pct"/>
@@ -3731,14 +4236,6 @@
         </w:tc>
       </w:tr>
       <w:tr>
-        <w:tblPrEx>
-          <w:tblCellMar>
-            <w:top w:w="0" w:type="dxa"/>
-            <w:left w:w="0" w:type="dxa"/>
-            <w:bottom w:w="0" w:type="dxa"/>
-            <w:right w:w="0" w:type="dxa"/>
-          </w:tblCellMar>
-        </w:tblPrEx>
         <w:tc>
           <w:tcPr>
             <w:tcW w:w="1099" w:type="pct"/>
@@ -3777,14 +4274,6 @@
         </w:tc>
       </w:tr>
       <w:tr>
-        <w:tblPrEx>
-          <w:tblCellMar>
-            <w:top w:w="0" w:type="dxa"/>
-            <w:left w:w="0" w:type="dxa"/>
-            <w:bottom w:w="0" w:type="dxa"/>
-            <w:right w:w="0" w:type="dxa"/>
-          </w:tblCellMar>
-        </w:tblPrEx>
         <w:tc>
           <w:tcPr>
             <w:tcW w:w="1099" w:type="pct"/>
@@ -3823,14 +4312,6 @@
         </w:tc>
       </w:tr>
       <w:tr>
-        <w:tblPrEx>
-          <w:tblCellMar>
-            <w:top w:w="0" w:type="dxa"/>
-            <w:left w:w="0" w:type="dxa"/>
-            <w:bottom w:w="0" w:type="dxa"/>
-            <w:right w:w="0" w:type="dxa"/>
-          </w:tblCellMar>
-        </w:tblPrEx>
         <w:tc>
           <w:tcPr>
             <w:tcW w:w="1099" w:type="pct"/>
@@ -3870,14 +4351,6 @@
         </w:tc>
       </w:tr>
       <w:tr>
-        <w:tblPrEx>
-          <w:tblCellMar>
-            <w:top w:w="0" w:type="dxa"/>
-            <w:left w:w="0" w:type="dxa"/>
-            <w:bottom w:w="0" w:type="dxa"/>
-            <w:right w:w="0" w:type="dxa"/>
-          </w:tblCellMar>
-        </w:tblPrEx>
         <w:tc>
           <w:tcPr>
             <w:tcW w:w="1099" w:type="pct"/>
@@ -3916,14 +4389,6 @@
         </w:tc>
       </w:tr>
       <w:tr>
-        <w:tblPrEx>
-          <w:tblCellMar>
-            <w:top w:w="0" w:type="dxa"/>
-            <w:left w:w="0" w:type="dxa"/>
-            <w:bottom w:w="0" w:type="dxa"/>
-            <w:right w:w="0" w:type="dxa"/>
-          </w:tblCellMar>
-        </w:tblPrEx>
         <w:tc>
           <w:tcPr>
             <w:tcW w:w="1099" w:type="pct"/>
@@ -3962,14 +4427,6 @@
         </w:tc>
       </w:tr>
       <w:tr>
-        <w:tblPrEx>
-          <w:tblCellMar>
-            <w:top w:w="0" w:type="dxa"/>
-            <w:left w:w="0" w:type="dxa"/>
-            <w:bottom w:w="0" w:type="dxa"/>
-            <w:right w:w="0" w:type="dxa"/>
-          </w:tblCellMar>
-        </w:tblPrEx>
         <w:tc>
           <w:tcPr>
             <w:tcW w:w="1099" w:type="pct"/>
@@ -4008,14 +4465,6 @@
         </w:tc>
       </w:tr>
       <w:tr>
-        <w:tblPrEx>
-          <w:tblCellMar>
-            <w:top w:w="0" w:type="dxa"/>
-            <w:left w:w="0" w:type="dxa"/>
-            <w:bottom w:w="0" w:type="dxa"/>
-            <w:right w:w="0" w:type="dxa"/>
-          </w:tblCellMar>
-        </w:tblPrEx>
         <w:tc>
           <w:tcPr>
             <w:tcW w:w="1099" w:type="pct"/>
@@ -4054,14 +4503,6 @@
         </w:tc>
       </w:tr>
       <w:tr>
-        <w:tblPrEx>
-          <w:tblCellMar>
-            <w:top w:w="0" w:type="dxa"/>
-            <w:left w:w="0" w:type="dxa"/>
-            <w:bottom w:w="0" w:type="dxa"/>
-            <w:right w:w="0" w:type="dxa"/>
-          </w:tblCellMar>
-        </w:tblPrEx>
         <w:tc>
           <w:tcPr>
             <w:tcW w:w="1099" w:type="pct"/>
@@ -4100,14 +4541,6 @@
         </w:tc>
       </w:tr>
       <w:tr>
-        <w:tblPrEx>
-          <w:tblCellMar>
-            <w:top w:w="0" w:type="dxa"/>
-            <w:left w:w="0" w:type="dxa"/>
-            <w:bottom w:w="0" w:type="dxa"/>
-            <w:right w:w="0" w:type="dxa"/>
-          </w:tblCellMar>
-        </w:tblPrEx>
         <w:tc>
           <w:tcPr>
             <w:tcW w:w="1099" w:type="pct"/>
@@ -4146,14 +4579,6 @@
         </w:tc>
       </w:tr>
       <w:tr>
-        <w:tblPrEx>
-          <w:tblCellMar>
-            <w:top w:w="0" w:type="dxa"/>
-            <w:left w:w="0" w:type="dxa"/>
-            <w:bottom w:w="0" w:type="dxa"/>
-            <w:right w:w="0" w:type="dxa"/>
-          </w:tblCellMar>
-        </w:tblPrEx>
         <w:tc>
           <w:tcPr>
             <w:tcW w:w="1099" w:type="pct"/>
@@ -4193,14 +4618,6 @@
         </w:tc>
       </w:tr>
       <w:tr>
-        <w:tblPrEx>
-          <w:tblCellMar>
-            <w:top w:w="0" w:type="dxa"/>
-            <w:left w:w="0" w:type="dxa"/>
-            <w:bottom w:w="0" w:type="dxa"/>
-            <w:right w:w="0" w:type="dxa"/>
-          </w:tblCellMar>
-        </w:tblPrEx>
         <w:tc>
           <w:tcPr>
             <w:tcW w:w="1099" w:type="pct"/>
@@ -4239,14 +4656,6 @@
         </w:tc>
       </w:tr>
       <w:tr>
-        <w:tblPrEx>
-          <w:tblCellMar>
-            <w:top w:w="0" w:type="dxa"/>
-            <w:left w:w="0" w:type="dxa"/>
-            <w:bottom w:w="0" w:type="dxa"/>
-            <w:right w:w="0" w:type="dxa"/>
-          </w:tblCellMar>
-        </w:tblPrEx>
         <w:tc>
           <w:tcPr>
             <w:tcW w:w="1099" w:type="pct"/>
@@ -4285,14 +4694,6 @@
         </w:tc>
       </w:tr>
       <w:tr>
-        <w:tblPrEx>
-          <w:tblCellMar>
-            <w:top w:w="0" w:type="dxa"/>
-            <w:left w:w="0" w:type="dxa"/>
-            <w:bottom w:w="0" w:type="dxa"/>
-            <w:right w:w="0" w:type="dxa"/>
-          </w:tblCellMar>
-        </w:tblPrEx>
         <w:tc>
           <w:tcPr>
             <w:tcW w:w="1099" w:type="pct"/>
@@ -4331,14 +4732,6 @@
         </w:tc>
       </w:tr>
       <w:tr>
-        <w:tblPrEx>
-          <w:tblCellMar>
-            <w:top w:w="0" w:type="dxa"/>
-            <w:left w:w="0" w:type="dxa"/>
-            <w:bottom w:w="0" w:type="dxa"/>
-            <w:right w:w="0" w:type="dxa"/>
-          </w:tblCellMar>
-        </w:tblPrEx>
         <w:tc>
           <w:tcPr>
             <w:tcW w:w="1099" w:type="pct"/>
@@ -4377,14 +4770,6 @@
         </w:tc>
       </w:tr>
       <w:tr>
-        <w:tblPrEx>
-          <w:tblCellMar>
-            <w:top w:w="0" w:type="dxa"/>
-            <w:left w:w="0" w:type="dxa"/>
-            <w:bottom w:w="0" w:type="dxa"/>
-            <w:right w:w="0" w:type="dxa"/>
-          </w:tblCellMar>
-        </w:tblPrEx>
         <w:tc>
           <w:tcPr>
             <w:tcW w:w="1099" w:type="pct"/>
@@ -4423,14 +4808,6 @@
         </w:tc>
       </w:tr>
       <w:tr>
-        <w:tblPrEx>
-          <w:tblCellMar>
-            <w:top w:w="0" w:type="dxa"/>
-            <w:left w:w="0" w:type="dxa"/>
-            <w:bottom w:w="0" w:type="dxa"/>
-            <w:right w:w="0" w:type="dxa"/>
-          </w:tblCellMar>
-        </w:tblPrEx>
         <w:tc>
           <w:tcPr>
             <w:tcW w:w="1099" w:type="pct"/>
@@ -4469,14 +4846,6 @@
         </w:tc>
       </w:tr>
       <w:tr>
-        <w:tblPrEx>
-          <w:tblCellMar>
-            <w:top w:w="0" w:type="dxa"/>
-            <w:left w:w="0" w:type="dxa"/>
-            <w:bottom w:w="0" w:type="dxa"/>
-            <w:right w:w="0" w:type="dxa"/>
-          </w:tblCellMar>
-        </w:tblPrEx>
         <w:tc>
           <w:tcPr>
             <w:tcW w:w="1099" w:type="pct"/>
@@ -4560,14 +4929,6 @@
         <w:gridCol w:w="1322"/>
       </w:tblGrid>
       <w:tr>
-        <w:tblPrEx>
-          <w:tblCellMar>
-            <w:top w:w="0" w:type="dxa"/>
-            <w:left w:w="0" w:type="dxa"/>
-            <w:bottom w:w="0" w:type="dxa"/>
-            <w:right w:w="0" w:type="dxa"/>
-          </w:tblCellMar>
-        </w:tblPrEx>
         <w:tc>
           <w:tcPr>
             <w:tcW w:w="834" w:type="pct"/>
@@ -4750,14 +5111,6 @@
         </w:tc>
       </w:tr>
       <w:tr>
-        <w:tblPrEx>
-          <w:tblCellMar>
-            <w:top w:w="0" w:type="dxa"/>
-            <w:left w:w="0" w:type="dxa"/>
-            <w:bottom w:w="0" w:type="dxa"/>
-            <w:right w:w="0" w:type="dxa"/>
-          </w:tblCellMar>
-        </w:tblPrEx>
         <w:tc>
           <w:tcPr>
             <w:tcW w:w="834" w:type="pct"/>
@@ -4850,14 +5203,6 @@
         </w:tc>
       </w:tr>
       <w:tr>
-        <w:tblPrEx>
-          <w:tblCellMar>
-            <w:top w:w="0" w:type="dxa"/>
-            <w:left w:w="0" w:type="dxa"/>
-            <w:bottom w:w="0" w:type="dxa"/>
-            <w:right w:w="0" w:type="dxa"/>
-          </w:tblCellMar>
-        </w:tblPrEx>
         <w:tc>
           <w:tcPr>
             <w:tcW w:w="834" w:type="pct"/>
@@ -4950,14 +5295,6 @@
         </w:tc>
       </w:tr>
       <w:tr>
-        <w:tblPrEx>
-          <w:tblCellMar>
-            <w:top w:w="0" w:type="dxa"/>
-            <w:left w:w="0" w:type="dxa"/>
-            <w:bottom w:w="0" w:type="dxa"/>
-            <w:right w:w="0" w:type="dxa"/>
-          </w:tblCellMar>
-        </w:tblPrEx>
         <w:tc>
           <w:tcPr>
             <w:tcW w:w="834" w:type="pct"/>
@@ -5050,14 +5387,6 @@
         </w:tc>
       </w:tr>
       <w:tr>
-        <w:tblPrEx>
-          <w:tblCellMar>
-            <w:top w:w="0" w:type="dxa"/>
-            <w:left w:w="0" w:type="dxa"/>
-            <w:bottom w:w="0" w:type="dxa"/>
-            <w:right w:w="0" w:type="dxa"/>
-          </w:tblCellMar>
-        </w:tblPrEx>
         <w:tc>
           <w:tcPr>
             <w:tcW w:w="834" w:type="pct"/>
@@ -5150,14 +5479,6 @@
         </w:tc>
       </w:tr>
       <w:tr>
-        <w:tblPrEx>
-          <w:tblCellMar>
-            <w:top w:w="0" w:type="dxa"/>
-            <w:left w:w="0" w:type="dxa"/>
-            <w:bottom w:w="0" w:type="dxa"/>
-            <w:right w:w="0" w:type="dxa"/>
-          </w:tblCellMar>
-        </w:tblPrEx>
         <w:tc>
           <w:tcPr>
             <w:tcW w:w="834" w:type="pct"/>
@@ -5250,14 +5571,6 @@
         </w:tc>
       </w:tr>
       <w:tr>
-        <w:tblPrEx>
-          <w:tblCellMar>
-            <w:top w:w="0" w:type="dxa"/>
-            <w:left w:w="0" w:type="dxa"/>
-            <w:bottom w:w="0" w:type="dxa"/>
-            <w:right w:w="0" w:type="dxa"/>
-          </w:tblCellMar>
-        </w:tblPrEx>
         <w:tc>
           <w:tcPr>
             <w:tcW w:w="834" w:type="pct"/>
@@ -5394,17 +5707,15 @@
         </w:rPr>
         <w:t>…………………………………</w:t>
       </w:r>
-    </w:p>
-    <w:p>
-      <w:pPr>
-        <w:spacing w:before="120"/>
-        <w:rPr>
-          <w:rFonts w:ascii="Arial" w:hAnsi="Arial" w:cs="Arial"/>
-          <w:color w:val="auto"/>
-          <w:sz w:val="20"/>
-          <w:lang w:val="en-US"/>
-        </w:rPr>
-      </w:pPr>
+      <w:r>
+        <w:rPr>
+          <w:rFonts w:ascii="Arial" w:hAnsi="Arial" w:cs="Arial"/>
+          <w:color w:val="auto"/>
+          <w:sz w:val="20"/>
+          <w:lang w:val="en-US"/>
+        </w:rPr>
+        <w:br/>
+      </w:r>
       <w:r>
         <w:rPr>
           <w:rFonts w:ascii="Arial" w:hAnsi="Arial" w:cs="Arial"/>
@@ -5414,17 +5725,15 @@
         </w:rPr>
         <w:t>…………………………………………………………………………………………………………</w:t>
       </w:r>
-    </w:p>
-    <w:p>
-      <w:pPr>
-        <w:spacing w:before="120"/>
-        <w:rPr>
-          <w:rFonts w:ascii="Arial" w:hAnsi="Arial" w:cs="Arial"/>
-          <w:color w:val="auto"/>
-          <w:sz w:val="20"/>
-          <w:lang w:val="en-US"/>
-        </w:rPr>
-      </w:pPr>
+      <w:r>
+        <w:rPr>
+          <w:rFonts w:ascii="Arial" w:hAnsi="Arial" w:cs="Arial"/>
+          <w:color w:val="auto"/>
+          <w:sz w:val="20"/>
+          <w:lang w:val="en-US"/>
+        </w:rPr>
+        <w:br/>
+      </w:r>
       <w:r>
         <w:rPr>
           <w:rFonts w:ascii="Arial" w:hAnsi="Arial" w:cs="Arial"/>
@@ -5945,6 +6254,7 @@
         </w:rPr>
         <w:t xml:space="preserve">o, nghệ sĩ, thầy thuốc "nhân dân, ưu </w:t>
       </w:r>
+      <w:proofErr w:type="spellStart"/>
       <w:r>
         <w:rPr>
           <w:rFonts w:ascii="Arial" w:hAnsi="Arial" w:cs="Arial"/>
@@ -5955,6 +6265,7 @@
         </w:rPr>
         <w:t>tú</w:t>
       </w:r>
+      <w:proofErr w:type="spellEnd"/>
       <w:r>
         <w:rPr>
           <w:rFonts w:ascii="Arial" w:hAnsi="Arial" w:cs="Arial"/>
@@ -6078,6 +6389,7 @@
         </w:rPr>
         <w:t xml:space="preserve">a) Bị xóa tên </w:t>
       </w:r>
+      <w:proofErr w:type="spellStart"/>
       <w:r>
         <w:rPr>
           <w:rFonts w:ascii="Arial" w:hAnsi="Arial" w:cs="Arial"/>
@@ -6087,6 +6399,7 @@
         </w:rPr>
         <w:t>tr</w:t>
       </w:r>
+      <w:proofErr w:type="spellEnd"/>
       <w:r>
         <w:rPr>
           <w:rFonts w:ascii="Arial" w:hAnsi="Arial" w:cs="Arial"/>
@@ -6258,7 +6571,16 @@
           <w:color w:val="auto"/>
           <w:sz w:val="20"/>
         </w:rPr>
-        <w:t>hức vụ, đơn vị</w:t>
+        <w:t xml:space="preserve">hức vụ, đơn </w:t>
+      </w:r>
+      <w:proofErr w:type="gramStart"/>
+      <w:r>
+        <w:rPr>
+          <w:rFonts w:ascii="Arial" w:hAnsi="Arial" w:cs="Arial"/>
+          <w:color w:val="auto"/>
+          <w:sz w:val="20"/>
+        </w:rPr>
+        <w:t>vị</w:t>
       </w:r>
       <w:r>
         <w:rPr>
@@ -6275,7 +6597,16 @@
           <w:color w:val="auto"/>
           <w:sz w:val="20"/>
         </w:rPr>
-        <w:t>………………………</w:t>
+        <w:t>…</w:t>
+      </w:r>
+      <w:proofErr w:type="gramEnd"/>
+      <w:r>
+        <w:rPr>
+          <w:rFonts w:ascii="Arial" w:hAnsi="Arial" w:cs="Arial"/>
+          <w:color w:val="auto"/>
+          <w:sz w:val="20"/>
+        </w:rPr>
+        <w:t>……………………</w:t>
       </w:r>
       <w:r>
         <w:rPr>
@@ -6337,7 +6668,16 @@
           <w:color w:val="auto"/>
           <w:sz w:val="20"/>
         </w:rPr>
-        <w:t>hức vụ, đơn vị</w:t>
+        <w:t xml:space="preserve">hức vụ, đơn </w:t>
+      </w:r>
+      <w:proofErr w:type="gramStart"/>
+      <w:r>
+        <w:rPr>
+          <w:rFonts w:ascii="Arial" w:hAnsi="Arial" w:cs="Arial"/>
+          <w:color w:val="auto"/>
+          <w:sz w:val="20"/>
+        </w:rPr>
+        <w:t>vị</w:t>
       </w:r>
       <w:r>
         <w:rPr>
@@ -6354,7 +6694,16 @@
           <w:color w:val="auto"/>
           <w:sz w:val="20"/>
         </w:rPr>
-        <w:t>………………………</w:t>
+        <w:t>…</w:t>
+      </w:r>
+      <w:proofErr w:type="gramEnd"/>
+      <w:r>
+        <w:rPr>
+          <w:rFonts w:ascii="Arial" w:hAnsi="Arial" w:cs="Arial"/>
+          <w:color w:val="auto"/>
+          <w:sz w:val="20"/>
+        </w:rPr>
+        <w:t>……………………</w:t>
       </w:r>
       <w:r>
         <w:rPr>
@@ -6607,14 +6956,26 @@
           <w:sz w:val="20"/>
           <w:lang w:val="en-US"/>
         </w:rPr>
-        <w:t>ử lý</w:t>
-      </w:r>
+        <w:t xml:space="preserve">ử </w:t>
+      </w:r>
+      <w:proofErr w:type="spellStart"/>
       <w:r>
         <w:rPr>
           <w:rFonts w:ascii="Arial" w:hAnsi="Arial" w:cs="Arial"/>
           <w:i/>
           <w:color w:val="auto"/>
           <w:sz w:val="20"/>
+          <w:lang w:val="en-US"/>
+        </w:rPr>
+        <w:t>lý</w:t>
+      </w:r>
+      <w:proofErr w:type="spellEnd"/>
+      <w:r>
+        <w:rPr>
+          <w:rFonts w:ascii="Arial" w:hAnsi="Arial" w:cs="Arial"/>
+          <w:i/>
+          <w:color w:val="auto"/>
+          <w:sz w:val="20"/>
         </w:rPr>
         <w:t>; hình thức</w:t>
       </w:r>
@@ -6645,17 +7006,40 @@
           <w:sz w:val="20"/>
           <w:lang w:val="en-US"/>
         </w:rPr>
-        <w:t>ử lý,</w:t>
-      </w:r>
+        <w:t xml:space="preserve">ử </w:t>
+      </w:r>
+      <w:proofErr w:type="spellStart"/>
       <w:r>
         <w:rPr>
           <w:rFonts w:ascii="Arial" w:hAnsi="Arial" w:cs="Arial"/>
           <w:i/>
           <w:color w:val="auto"/>
           <w:sz w:val="20"/>
+          <w:lang w:val="en-US"/>
+        </w:rPr>
+        <w:t>lý</w:t>
+      </w:r>
+      <w:proofErr w:type="spellEnd"/>
+      <w:r>
+        <w:rPr>
+          <w:rFonts w:ascii="Arial" w:hAnsi="Arial" w:cs="Arial"/>
+          <w:i/>
+          <w:color w:val="auto"/>
+          <w:sz w:val="20"/>
+          <w:lang w:val="en-US"/>
+        </w:rPr>
+        <w:t>,</w:t>
+      </w:r>
+      <w:r>
+        <w:rPr>
+          <w:rFonts w:ascii="Arial" w:hAnsi="Arial" w:cs="Arial"/>
+          <w:i/>
+          <w:color w:val="auto"/>
+          <w:sz w:val="20"/>
         </w:rPr>
         <w:t xml:space="preserve"> nơi thi hành </w:t>
       </w:r>
+      <w:proofErr w:type="spellStart"/>
       <w:r>
         <w:rPr>
           <w:rFonts w:ascii="Arial" w:hAnsi="Arial" w:cs="Arial"/>
@@ -6666,6 +7050,7 @@
         </w:rPr>
         <w:t>án</w:t>
       </w:r>
+      <w:proofErr w:type="spellEnd"/>
       <w:r>
         <w:rPr>
           <w:rFonts w:ascii="Arial" w:hAnsi="Arial" w:cs="Arial"/>
@@ -7161,14 +7546,6 @@
         <w:gridCol w:w="5018"/>
       </w:tblGrid>
       <w:tr>
-        <w:tblPrEx>
-          <w:tblCellMar>
-            <w:top w:w="0" w:type="dxa"/>
-            <w:left w:w="0" w:type="dxa"/>
-            <w:bottom w:w="0" w:type="dxa"/>
-            <w:right w:w="0" w:type="dxa"/>
-          </w:tblCellMar>
-        </w:tblPrEx>
         <w:tc>
           <w:tcPr>
             <w:tcW w:w="616" w:type="pct"/>
@@ -7361,14 +7738,6 @@
         </w:tc>
       </w:tr>
       <w:tr>
-        <w:tblPrEx>
-          <w:tblCellMar>
-            <w:top w:w="0" w:type="dxa"/>
-            <w:left w:w="0" w:type="dxa"/>
-            <w:bottom w:w="0" w:type="dxa"/>
-            <w:right w:w="0" w:type="dxa"/>
-          </w:tblCellMar>
-        </w:tblPrEx>
         <w:tc>
           <w:tcPr>
             <w:tcW w:w="616" w:type="pct"/>
@@ -7443,14 +7812,6 @@
         </w:tc>
       </w:tr>
       <w:tr>
-        <w:tblPrEx>
-          <w:tblCellMar>
-            <w:top w:w="0" w:type="dxa"/>
-            <w:left w:w="0" w:type="dxa"/>
-            <w:bottom w:w="0" w:type="dxa"/>
-            <w:right w:w="0" w:type="dxa"/>
-          </w:tblCellMar>
-        </w:tblPrEx>
         <w:tc>
           <w:tcPr>
             <w:tcW w:w="616" w:type="pct"/>
@@ -7525,14 +7886,6 @@
         </w:tc>
       </w:tr>
       <w:tr>
-        <w:tblPrEx>
-          <w:tblCellMar>
-            <w:top w:w="0" w:type="dxa"/>
-            <w:left w:w="0" w:type="dxa"/>
-            <w:bottom w:w="0" w:type="dxa"/>
-            <w:right w:w="0" w:type="dxa"/>
-          </w:tblCellMar>
-        </w:tblPrEx>
         <w:tc>
           <w:tcPr>
             <w:tcW w:w="616" w:type="pct"/>
@@ -7607,14 +7960,6 @@
         </w:tc>
       </w:tr>
       <w:tr>
-        <w:tblPrEx>
-          <w:tblCellMar>
-            <w:top w:w="0" w:type="dxa"/>
-            <w:left w:w="0" w:type="dxa"/>
-            <w:bottom w:w="0" w:type="dxa"/>
-            <w:right w:w="0" w:type="dxa"/>
-          </w:tblCellMar>
-        </w:tblPrEx>
         <w:tc>
           <w:tcPr>
             <w:tcW w:w="616" w:type="pct"/>
@@ -7689,14 +8034,6 @@
         </w:tc>
       </w:tr>
       <w:tr>
-        <w:tblPrEx>
-          <w:tblCellMar>
-            <w:top w:w="0" w:type="dxa"/>
-            <w:left w:w="0" w:type="dxa"/>
-            <w:bottom w:w="0" w:type="dxa"/>
-            <w:right w:w="0" w:type="dxa"/>
-          </w:tblCellMar>
-        </w:tblPrEx>
         <w:tc>
           <w:tcPr>
             <w:tcW w:w="616" w:type="pct"/>
@@ -7771,14 +8108,6 @@
         </w:tc>
       </w:tr>
       <w:tr>
-        <w:tblPrEx>
-          <w:tblCellMar>
-            <w:top w:w="0" w:type="dxa"/>
-            <w:left w:w="0" w:type="dxa"/>
-            <w:bottom w:w="0" w:type="dxa"/>
-            <w:right w:w="0" w:type="dxa"/>
-          </w:tblCellMar>
-        </w:tblPrEx>
         <w:tc>
           <w:tcPr>
             <w:tcW w:w="616" w:type="pct"/>
@@ -7853,14 +8182,6 @@
         </w:tc>
       </w:tr>
       <w:tr>
-        <w:tblPrEx>
-          <w:tblCellMar>
-            <w:top w:w="0" w:type="dxa"/>
-            <w:left w:w="0" w:type="dxa"/>
-            <w:bottom w:w="0" w:type="dxa"/>
-            <w:right w:w="0" w:type="dxa"/>
-          </w:tblCellMar>
-        </w:tblPrEx>
         <w:tc>
           <w:tcPr>
             <w:tcW w:w="616" w:type="pct"/>
@@ -7935,14 +8256,6 @@
         </w:tc>
       </w:tr>
       <w:tr>
-        <w:tblPrEx>
-          <w:tblCellMar>
-            <w:top w:w="0" w:type="dxa"/>
-            <w:left w:w="0" w:type="dxa"/>
-            <w:bottom w:w="0" w:type="dxa"/>
-            <w:right w:w="0" w:type="dxa"/>
-          </w:tblCellMar>
-        </w:tblPrEx>
         <w:tc>
           <w:tcPr>
             <w:tcW w:w="616" w:type="pct"/>
@@ -8017,14 +8330,6 @@
         </w:tc>
       </w:tr>
       <w:tr>
-        <w:tblPrEx>
-          <w:tblCellMar>
-            <w:top w:w="0" w:type="dxa"/>
-            <w:left w:w="0" w:type="dxa"/>
-            <w:bottom w:w="0" w:type="dxa"/>
-            <w:right w:w="0" w:type="dxa"/>
-          </w:tblCellMar>
-        </w:tblPrEx>
         <w:tc>
           <w:tcPr>
             <w:tcW w:w="616" w:type="pct"/>
@@ -8099,14 +8404,6 @@
         </w:tc>
       </w:tr>
       <w:tr>
-        <w:tblPrEx>
-          <w:tblCellMar>
-            <w:top w:w="0" w:type="dxa"/>
-            <w:left w:w="0" w:type="dxa"/>
-            <w:bottom w:w="0" w:type="dxa"/>
-            <w:right w:w="0" w:type="dxa"/>
-          </w:tblCellMar>
-        </w:tblPrEx>
         <w:tc>
           <w:tcPr>
             <w:tcW w:w="616" w:type="pct"/>
@@ -8181,14 +8478,6 @@
         </w:tc>
       </w:tr>
       <w:tr>
-        <w:tblPrEx>
-          <w:tblCellMar>
-            <w:top w:w="0" w:type="dxa"/>
-            <w:left w:w="0" w:type="dxa"/>
-            <w:bottom w:w="0" w:type="dxa"/>
-            <w:right w:w="0" w:type="dxa"/>
-          </w:tblCellMar>
-        </w:tblPrEx>
         <w:tc>
           <w:tcPr>
             <w:tcW w:w="616" w:type="pct"/>
@@ -8263,14 +8552,6 @@
         </w:tc>
       </w:tr>
       <w:tr>
-        <w:tblPrEx>
-          <w:tblCellMar>
-            <w:top w:w="0" w:type="dxa"/>
-            <w:left w:w="0" w:type="dxa"/>
-            <w:bottom w:w="0" w:type="dxa"/>
-            <w:right w:w="0" w:type="dxa"/>
-          </w:tblCellMar>
-        </w:tblPrEx>
         <w:tc>
           <w:tcPr>
             <w:tcW w:w="616" w:type="pct"/>
@@ -8345,14 +8626,6 @@
         </w:tc>
       </w:tr>
       <w:tr>
-        <w:tblPrEx>
-          <w:tblCellMar>
-            <w:top w:w="0" w:type="dxa"/>
-            <w:left w:w="0" w:type="dxa"/>
-            <w:bottom w:w="0" w:type="dxa"/>
-            <w:right w:w="0" w:type="dxa"/>
-          </w:tblCellMar>
-        </w:tblPrEx>
         <w:tc>
           <w:tcPr>
             <w:tcW w:w="616" w:type="pct"/>
@@ -8427,14 +8700,6 @@
         </w:tc>
       </w:tr>
       <w:tr>
-        <w:tblPrEx>
-          <w:tblCellMar>
-            <w:top w:w="0" w:type="dxa"/>
-            <w:left w:w="0" w:type="dxa"/>
-            <w:bottom w:w="0" w:type="dxa"/>
-            <w:right w:w="0" w:type="dxa"/>
-          </w:tblCellMar>
-        </w:tblPrEx>
         <w:tc>
           <w:tcPr>
             <w:tcW w:w="616" w:type="pct"/>
@@ -8509,14 +8774,6 @@
         </w:tc>
       </w:tr>
       <w:tr>
-        <w:tblPrEx>
-          <w:tblCellMar>
-            <w:top w:w="0" w:type="dxa"/>
-            <w:left w:w="0" w:type="dxa"/>
-            <w:bottom w:w="0" w:type="dxa"/>
-            <w:right w:w="0" w:type="dxa"/>
-          </w:tblCellMar>
-        </w:tblPrEx>
         <w:tc>
           <w:tcPr>
             <w:tcW w:w="616" w:type="pct"/>
@@ -8591,14 +8848,6 @@
         </w:tc>
       </w:tr>
       <w:tr>
-        <w:tblPrEx>
-          <w:tblCellMar>
-            <w:top w:w="0" w:type="dxa"/>
-            <w:left w:w="0" w:type="dxa"/>
-            <w:bottom w:w="0" w:type="dxa"/>
-            <w:right w:w="0" w:type="dxa"/>
-          </w:tblCellMar>
-        </w:tblPrEx>
         <w:tc>
           <w:tcPr>
             <w:tcW w:w="616" w:type="pct"/>
@@ -8673,14 +8922,6 @@
         </w:tc>
       </w:tr>
       <w:tr>
-        <w:tblPrEx>
-          <w:tblCellMar>
-            <w:top w:w="0" w:type="dxa"/>
-            <w:left w:w="0" w:type="dxa"/>
-            <w:bottom w:w="0" w:type="dxa"/>
-            <w:right w:w="0" w:type="dxa"/>
-          </w:tblCellMar>
-        </w:tblPrEx>
         <w:tc>
           <w:tcPr>
             <w:tcW w:w="616" w:type="pct"/>
@@ -8755,14 +8996,6 @@
         </w:tc>
       </w:tr>
       <w:tr>
-        <w:tblPrEx>
-          <w:tblCellMar>
-            <w:top w:w="0" w:type="dxa"/>
-            <w:left w:w="0" w:type="dxa"/>
-            <w:bottom w:w="0" w:type="dxa"/>
-            <w:right w:w="0" w:type="dxa"/>
-          </w:tblCellMar>
-        </w:tblPrEx>
         <w:tc>
           <w:tcPr>
             <w:tcW w:w="616" w:type="pct"/>
@@ -8837,14 +9070,6 @@
         </w:tc>
       </w:tr>
       <w:tr>
-        <w:tblPrEx>
-          <w:tblCellMar>
-            <w:top w:w="0" w:type="dxa"/>
-            <w:left w:w="0" w:type="dxa"/>
-            <w:bottom w:w="0" w:type="dxa"/>
-            <w:right w:w="0" w:type="dxa"/>
-          </w:tblCellMar>
-        </w:tblPrEx>
         <w:tc>
           <w:tcPr>
             <w:tcW w:w="616" w:type="pct"/>
@@ -10014,10 +10239,7 @@
         </w:rPr>
       </w:pPr>
     </w:p>
-    <w:p>
-      <w:bookmarkStart w:id="0" w:name="_GoBack"/>
-      <w:bookmarkEnd w:id="0"/>
-    </w:p>
+    <w:p/>
     <w:sectPr>
       <w:pgSz w:w="11906" w:h="16838"/>
       <w:pgMar w:top="1440" w:right="1440" w:bottom="1440" w:left="1440" w:header="720" w:footer="720" w:gutter="0"/>
@@ -10029,7 +10251,7 @@
 </file>
 
 <file path=word/styles.xml><?xml version="1.0" encoding="utf-8"?>
-<w:styles xmlns:mc="http://schemas.openxmlformats.org/markup-compatibility/2006" xmlns:r="http://schemas.openxmlformats.org/officeDocument/2006/relationships" xmlns:w="http://schemas.openxmlformats.org/wordprocessingml/2006/main" xmlns:w14="http://schemas.microsoft.com/office/word/2010/wordml" xmlns:w15="http://schemas.microsoft.com/office/word/2012/wordml" mc:Ignorable="w14 w15">
+<w:styles xmlns:mc="http://schemas.openxmlformats.org/markup-compatibility/2006" xmlns:r="http://schemas.openxmlformats.org/officeDocument/2006/relationships" xmlns:w="http://schemas.openxmlformats.org/wordprocessingml/2006/main" xmlns:w14="http://schemas.microsoft.com/office/word/2010/wordml" xmlns:w15="http://schemas.microsoft.com/office/word/2012/wordml" xmlns:w16se="http://schemas.microsoft.com/office/word/2015/wordml/symex" mc:Ignorable="w14 w15 w16se">
   <w:docDefaults>
     <w:rPrDefault>
       <w:rPr>

</xml_diff>